<commit_message>
laravel ui e novo projeto
</commit_message>
<xml_diff>
--- a/laravel (Recuperação Automática).docx
+++ b/laravel (Recuperação Automática).docx
@@ -54,7 +54,7 @@
           <v:shape id="_x0000_i1025" type="#_x0000_t75" style="width:523.2pt;height:71.4pt" o:ole="">
             <v:imagedata r:id="rId6" o:title=""/>
           </v:shape>
-          <o:OLEObject Type="Embed" ProgID="Word.OpenDocumentText.12" ShapeID="_x0000_i1025" DrawAspect="Content" ObjectID="_1692904255" r:id="rId7"/>
+          <o:OLEObject Type="Embed" ProgID="Word.OpenDocumentText.12" ShapeID="_x0000_i1025" DrawAspect="Content" ObjectID="_1695315413" r:id="rId7"/>
         </w:object>
       </w:r>
     </w:p>
@@ -115,7 +115,7 @@
           <v:shape id="_x0000_i1026" type="#_x0000_t75" style="width:523.2pt;height:85.8pt" o:ole="">
             <v:imagedata r:id="rId8" o:title=""/>
           </v:shape>
-          <o:OLEObject Type="Embed" ProgID="Word.OpenDocumentText.12" ShapeID="_x0000_i1026" DrawAspect="Content" ObjectID="_1692904256" r:id="rId9"/>
+          <o:OLEObject Type="Embed" ProgID="Word.OpenDocumentText.12" ShapeID="_x0000_i1026" DrawAspect="Content" ObjectID="_1695315414" r:id="rId9"/>
         </w:object>
       </w:r>
     </w:p>
@@ -151,7 +151,7 @@
           <v:shape id="_x0000_i1027" type="#_x0000_t75" style="width:425.4pt;height:14.4pt" o:ole="">
             <v:imagedata r:id="rId10" o:title=""/>
           </v:shape>
-          <o:OLEObject Type="Embed" ProgID="Word.OpenDocumentText.12" ShapeID="_x0000_i1027" DrawAspect="Content" ObjectID="_1692904257" r:id="rId11"/>
+          <o:OLEObject Type="Embed" ProgID="Word.OpenDocumentText.12" ShapeID="_x0000_i1027" DrawAspect="Content" ObjectID="_1695315415" r:id="rId11"/>
         </w:object>
       </w:r>
     </w:p>
@@ -170,7 +170,7 @@
           <v:shape id="_x0000_i1028" type="#_x0000_t75" style="width:425.4pt;height:14.4pt" o:ole="">
             <v:imagedata r:id="rId12" o:title=""/>
           </v:shape>
-          <o:OLEObject Type="Embed" ProgID="Word.OpenDocumentText.12" ShapeID="_x0000_i1028" DrawAspect="Content" ObjectID="_1692904258" r:id="rId13"/>
+          <o:OLEObject Type="Embed" ProgID="Word.OpenDocumentText.12" ShapeID="_x0000_i1028" DrawAspect="Content" ObjectID="_1695315416" r:id="rId13"/>
         </w:object>
       </w:r>
     </w:p>
@@ -234,7 +234,7 @@
           <v:shape id="_x0000_i1029" type="#_x0000_t75" style="width:425.4pt;height:14.4pt" o:ole="">
             <v:imagedata r:id="rId14" o:title=""/>
           </v:shape>
-          <o:OLEObject Type="Embed" ProgID="Word.OpenDocumentText.12" ShapeID="_x0000_i1029" DrawAspect="Content" ObjectID="_1692904259" r:id="rId15"/>
+          <o:OLEObject Type="Embed" ProgID="Word.OpenDocumentText.12" ShapeID="_x0000_i1029" DrawAspect="Content" ObjectID="_1695315417" r:id="rId15"/>
         </w:object>
       </w:r>
     </w:p>
@@ -256,7 +256,7 @@
           <v:shape id="_x0000_i1030" type="#_x0000_t75" style="width:425.4pt;height:57pt" o:ole="">
             <v:imagedata r:id="rId16" o:title=""/>
           </v:shape>
-          <o:OLEObject Type="Embed" ProgID="Word.OpenDocumentText.12" ShapeID="_x0000_i1030" DrawAspect="Content" ObjectID="_1692904260" r:id="rId17"/>
+          <o:OLEObject Type="Embed" ProgID="Word.OpenDocumentText.12" ShapeID="_x0000_i1030" DrawAspect="Content" ObjectID="_1695315418" r:id="rId17"/>
         </w:object>
       </w:r>
     </w:p>
@@ -266,7 +266,6 @@
         <w:pStyle w:val="Ttulo2"/>
       </w:pPr>
       <w:r>
-        <w:lastRenderedPageBreak/>
         <w:t>Rota de contingência (</w:t>
       </w:r>
       <w:proofErr w:type="spellStart"/>
@@ -306,7 +305,7 @@
           <v:shape id="_x0000_i1031" type="#_x0000_t75" style="width:523.2pt;height:71.4pt" o:ole="">
             <v:imagedata r:id="rId18" o:title=""/>
           </v:shape>
-          <o:OLEObject Type="Embed" ProgID="Word.OpenDocumentText.12" ShapeID="_x0000_i1031" DrawAspect="Content" ObjectID="_1692904261" r:id="rId19"/>
+          <o:OLEObject Type="Embed" ProgID="Word.OpenDocumentText.12" ShapeID="_x0000_i1031" DrawAspect="Content" ObjectID="_1695315419" r:id="rId19"/>
         </w:object>
       </w:r>
     </w:p>
@@ -365,7 +364,7 @@
           <v:shape id="_x0000_i1032" type="#_x0000_t75" style="width:425.4pt;height:14.4pt" o:ole="">
             <v:imagedata r:id="rId20" o:title=""/>
           </v:shape>
-          <o:OLEObject Type="Embed" ProgID="Word.OpenDocumentText.12" ShapeID="_x0000_i1032" DrawAspect="Content" ObjectID="_1692904262" r:id="rId21"/>
+          <o:OLEObject Type="Embed" ProgID="Word.OpenDocumentText.12" ShapeID="_x0000_i1032" DrawAspect="Content" ObjectID="_1695315420" r:id="rId21"/>
         </w:object>
       </w:r>
     </w:p>
@@ -392,7 +391,7 @@
           <v:shape id="_x0000_i1033" type="#_x0000_t75" style="width:523.2pt;height:99.6pt" o:ole="">
             <v:imagedata r:id="rId22" o:title=""/>
           </v:shape>
-          <o:OLEObject Type="Embed" ProgID="Word.OpenDocumentText.12" ShapeID="_x0000_i1033" DrawAspect="Content" ObjectID="_1692904263" r:id="rId23"/>
+          <o:OLEObject Type="Embed" ProgID="Word.OpenDocumentText.12" ShapeID="_x0000_i1033" DrawAspect="Content" ObjectID="_1695315421" r:id="rId23"/>
         </w:object>
       </w:r>
     </w:p>
@@ -424,7 +423,7 @@
           <v:shape id="_x0000_i1034" type="#_x0000_t75" style="width:523.2pt;height:199.8pt" o:ole="">
             <v:imagedata r:id="rId24" o:title=""/>
           </v:shape>
-          <o:OLEObject Type="Embed" ProgID="Word.OpenDocumentText.12" ShapeID="_x0000_i1034" DrawAspect="Content" ObjectID="_1692904264" r:id="rId25"/>
+          <o:OLEObject Type="Embed" ProgID="Word.OpenDocumentText.12" ShapeID="_x0000_i1034" DrawAspect="Content" ObjectID="_1695315422" r:id="rId25"/>
         </w:object>
       </w:r>
     </w:p>
@@ -441,7 +440,7 @@
           <v:shape id="_x0000_i1035" type="#_x0000_t75" style="width:523.2pt;height:14.4pt" o:ole="">
             <v:imagedata r:id="rId26" o:title=""/>
           </v:shape>
-          <o:OLEObject Type="Embed" ProgID="Word.OpenDocumentText.12" ShapeID="_x0000_i1035" DrawAspect="Content" ObjectID="_1692904265" r:id="rId27"/>
+          <o:OLEObject Type="Embed" ProgID="Word.OpenDocumentText.12" ShapeID="_x0000_i1035" DrawAspect="Content" ObjectID="_1695315423" r:id="rId27"/>
         </w:object>
       </w:r>
     </w:p>
@@ -579,7 +578,7 @@
           <v:shape id="_x0000_i1036" type="#_x0000_t75" style="width:523.2pt;height:14.4pt" o:ole="">
             <v:imagedata r:id="rId29" o:title=""/>
           </v:shape>
-          <o:OLEObject Type="Embed" ProgID="Word.OpenDocumentText.12" ShapeID="_x0000_i1036" DrawAspect="Content" ObjectID="_1692904266" r:id="rId30"/>
+          <o:OLEObject Type="Embed" ProgID="Word.OpenDocumentText.12" ShapeID="_x0000_i1036" DrawAspect="Content" ObjectID="_1695315424" r:id="rId30"/>
         </w:object>
       </w:r>
     </w:p>
@@ -925,7 +924,7 @@
           <v:shape id="_x0000_i1037" type="#_x0000_t75" style="width:523.2pt;height:57pt" o:ole="">
             <v:imagedata r:id="rId34" o:title=""/>
           </v:shape>
-          <o:OLEObject Type="Embed" ProgID="Word.OpenDocumentText.12" ShapeID="_x0000_i1037" DrawAspect="Content" ObjectID="_1692904267" r:id="rId35"/>
+          <o:OLEObject Type="Embed" ProgID="Word.OpenDocumentText.12" ShapeID="_x0000_i1037" DrawAspect="Content" ObjectID="_1695315425" r:id="rId35"/>
         </w:object>
       </w:r>
     </w:p>
@@ -950,7 +949,7 @@
           <v:shape id="_x0000_i1038" type="#_x0000_t75" style="width:523.2pt;height:14.4pt" o:ole="">
             <v:imagedata r:id="rId36" o:title=""/>
           </v:shape>
-          <o:OLEObject Type="Embed" ProgID="Word.OpenDocumentText.12" ShapeID="_x0000_i1038" DrawAspect="Content" ObjectID="_1692904268" r:id="rId37"/>
+          <o:OLEObject Type="Embed" ProgID="Word.OpenDocumentText.12" ShapeID="_x0000_i1038" DrawAspect="Content" ObjectID="_1695315426" r:id="rId37"/>
         </w:object>
       </w:r>
     </w:p>
@@ -993,7 +992,7 @@
           <v:shape id="_x0000_i1039" type="#_x0000_t75" style="width:523.2pt;height:42.6pt" o:ole="">
             <v:imagedata r:id="rId38" o:title=""/>
           </v:shape>
-          <o:OLEObject Type="Embed" ProgID="Word.OpenDocumentText.12" ShapeID="_x0000_i1039" DrawAspect="Content" ObjectID="_1692904269" r:id="rId39"/>
+          <o:OLEObject Type="Embed" ProgID="Word.OpenDocumentText.12" ShapeID="_x0000_i1039" DrawAspect="Content" ObjectID="_1695315427" r:id="rId39"/>
         </w:object>
       </w:r>
     </w:p>
@@ -1018,7 +1017,7 @@
           <v:shape id="_x0000_i1040" type="#_x0000_t75" style="width:523.2pt;height:270.6pt" o:ole="">
             <v:imagedata r:id="rId40" o:title=""/>
           </v:shape>
-          <o:OLEObject Type="Embed" ProgID="Word.OpenDocumentText.12" ShapeID="_x0000_i1040" DrawAspect="Content" ObjectID="_1692904270" r:id="rId41"/>
+          <o:OLEObject Type="Embed" ProgID="Word.OpenDocumentText.12" ShapeID="_x0000_i1040" DrawAspect="Content" ObjectID="_1695315428" r:id="rId41"/>
         </w:object>
       </w:r>
     </w:p>
@@ -1485,12 +1484,12 @@
         <w:rPr>
           <w:noProof/>
         </w:rPr>
-        <w:object w:dxaOrig="10466" w:dyaOrig="1425" w14:anchorId="3862A38C">
+        <w:object w:dxaOrig="1440" w:dyaOrig="1440" w14:anchorId="3862A38C">
           <v:shape id="_x0000_s1044" type="#_x0000_t75" style="position:absolute;margin-left:0;margin-top:2.65pt;width:293.85pt;height:282.9pt;z-index:251659264">
             <v:imagedata r:id="rId43" o:title=""/>
             <w10:wrap type="square"/>
           </v:shape>
-          <o:OLEObject Type="Embed" ProgID="Word.OpenDocumentText.12" ShapeID="_x0000_s1044" DrawAspect="Content" ObjectID="_1692904299" r:id="rId44"/>
+          <o:OLEObject Type="Embed" ProgID="Word.OpenDocumentText.12" ShapeID="_x0000_s1044" DrawAspect="Content" ObjectID="_1695315457" r:id="rId44"/>
         </w:object>
       </w:r>
       <w:r>
@@ -2379,10 +2378,10 @@
     <w:p>
       <w:r>
         <w:object w:dxaOrig="10466" w:dyaOrig="1425" w14:anchorId="398DA5B3">
-          <v:shape id="_x0000_i1041" type="#_x0000_t75" style="width:523.2pt;height:71.4pt" o:ole="">
+          <v:shape id="_x0000_i1042" type="#_x0000_t75" style="width:523.2pt;height:71.4pt" o:ole="">
             <v:imagedata r:id="rId45" o:title=""/>
           </v:shape>
-          <o:OLEObject Type="Embed" ProgID="Word.OpenDocumentText.12" ShapeID="_x0000_i1041" DrawAspect="Content" ObjectID="_1692904271" r:id="rId46"/>
+          <o:OLEObject Type="Embed" ProgID="Word.OpenDocumentText.12" ShapeID="_x0000_i1042" DrawAspect="Content" ObjectID="_1695315429" r:id="rId46"/>
         </w:object>
       </w:r>
     </w:p>
@@ -3409,10 +3408,10 @@
     <w:p>
       <w:r>
         <w:object w:dxaOrig="10466" w:dyaOrig="1995" w14:anchorId="7BEB2271">
-          <v:shape id="_x0000_i1042" type="#_x0000_t75" style="width:523.2pt;height:99.6pt" o:ole="">
+          <v:shape id="_x0000_i1043" type="#_x0000_t75" style="width:523.2pt;height:99.6pt" o:ole="">
             <v:imagedata r:id="rId47" o:title=""/>
           </v:shape>
-          <o:OLEObject Type="Embed" ProgID="Word.OpenDocumentText.12" ShapeID="_x0000_i1042" DrawAspect="Content" ObjectID="_1692904272" r:id="rId48"/>
+          <o:OLEObject Type="Embed" ProgID="Word.OpenDocumentText.12" ShapeID="_x0000_i1043" DrawAspect="Content" ObjectID="_1695315430" r:id="rId48"/>
         </w:object>
       </w:r>
     </w:p>
@@ -3464,10 +3463,10 @@
     <w:p>
       <w:r>
         <w:object w:dxaOrig="10466" w:dyaOrig="2850" w14:anchorId="396D0EEF">
-          <v:shape id="_x0000_i1043" type="#_x0000_t75" style="width:523.2pt;height:142.8pt" o:ole="">
+          <v:shape id="_x0000_i1044" type="#_x0000_t75" style="width:523.2pt;height:142.8pt" o:ole="">
             <v:imagedata r:id="rId49" o:title=""/>
           </v:shape>
-          <o:OLEObject Type="Embed" ProgID="Word.OpenDocumentText.12" ShapeID="_x0000_i1043" DrawAspect="Content" ObjectID="_1692904273" r:id="rId50"/>
+          <o:OLEObject Type="Embed" ProgID="Word.OpenDocumentText.12" ShapeID="_x0000_i1044" DrawAspect="Content" ObjectID="_1695315431" r:id="rId50"/>
         </w:object>
       </w:r>
     </w:p>
@@ -3502,10 +3501,10 @@
     <w:p>
       <w:r>
         <w:object w:dxaOrig="10466" w:dyaOrig="285" w14:anchorId="18FAAE62">
-          <v:shape id="_x0000_i1044" type="#_x0000_t75" style="width:523.2pt;height:14.4pt" o:ole="">
+          <v:shape id="_x0000_i1045" type="#_x0000_t75" style="width:523.2pt;height:14.4pt" o:ole="">
             <v:imagedata r:id="rId51" o:title=""/>
           </v:shape>
-          <o:OLEObject Type="Embed" ProgID="Word.OpenDocumentText.12" ShapeID="_x0000_i1044" DrawAspect="Content" ObjectID="_1692904274" r:id="rId52"/>
+          <o:OLEObject Type="Embed" ProgID="Word.OpenDocumentText.12" ShapeID="_x0000_i1045" DrawAspect="Content" ObjectID="_1695315432" r:id="rId52"/>
         </w:object>
       </w:r>
     </w:p>
@@ -3537,10 +3536,10 @@
     <w:p>
       <w:r>
         <w:object w:dxaOrig="10466" w:dyaOrig="1425" w14:anchorId="7BF0CB15">
-          <v:shape id="_x0000_i1045" type="#_x0000_t75" style="width:523.2pt;height:71.4pt" o:ole="">
+          <v:shape id="_x0000_i1046" type="#_x0000_t75" style="width:523.2pt;height:71.4pt" o:ole="">
             <v:imagedata r:id="rId53" o:title=""/>
           </v:shape>
-          <o:OLEObject Type="Embed" ProgID="Word.OpenDocumentText.12" ShapeID="_x0000_i1045" DrawAspect="Content" ObjectID="_1692904275" r:id="rId54"/>
+          <o:OLEObject Type="Embed" ProgID="Word.OpenDocumentText.12" ShapeID="_x0000_i1046" DrawAspect="Content" ObjectID="_1695315433" r:id="rId54"/>
         </w:object>
       </w:r>
     </w:p>
@@ -3576,10 +3575,10 @@
     <w:p>
       <w:r>
         <w:object w:dxaOrig="10466" w:dyaOrig="3420" w14:anchorId="792A6B7C">
-          <v:shape id="_x0000_i1046" type="#_x0000_t75" style="width:523.2pt;height:171pt" o:ole="">
+          <v:shape id="_x0000_i1047" type="#_x0000_t75" style="width:523.2pt;height:171pt" o:ole="">
             <v:imagedata r:id="rId55" o:title=""/>
           </v:shape>
-          <o:OLEObject Type="Embed" ProgID="Word.OpenDocumentText.12" ShapeID="_x0000_i1046" DrawAspect="Content" ObjectID="_1692904276" r:id="rId56"/>
+          <o:OLEObject Type="Embed" ProgID="Word.OpenDocumentText.12" ShapeID="_x0000_i1047" DrawAspect="Content" ObjectID="_1695315434" r:id="rId56"/>
         </w:object>
       </w:r>
     </w:p>
@@ -3598,10 +3597,10 @@
     <w:p>
       <w:r>
         <w:object w:dxaOrig="10466" w:dyaOrig="1710" w14:anchorId="7CFEF717">
-          <v:shape id="_x0000_i1047" type="#_x0000_t75" style="width:523.2pt;height:85.8pt" o:ole="">
+          <v:shape id="_x0000_i1048" type="#_x0000_t75" style="width:523.2pt;height:85.8pt" o:ole="">
             <v:imagedata r:id="rId57" o:title=""/>
           </v:shape>
-          <o:OLEObject Type="Embed" ProgID="Word.OpenDocumentText.12" ShapeID="_x0000_i1047" DrawAspect="Content" ObjectID="_1692904277" r:id="rId58"/>
+          <o:OLEObject Type="Embed" ProgID="Word.OpenDocumentText.12" ShapeID="_x0000_i1048" DrawAspect="Content" ObjectID="_1695315435" r:id="rId58"/>
         </w:object>
       </w:r>
     </w:p>
@@ -3631,10 +3630,10 @@
     <w:p>
       <w:r>
         <w:object w:dxaOrig="10466" w:dyaOrig="285" w14:anchorId="6978FA62">
-          <v:shape id="_x0000_i1048" type="#_x0000_t75" style="width:523.2pt;height:14.4pt" o:ole="">
+          <v:shape id="_x0000_i1049" type="#_x0000_t75" style="width:523.2pt;height:14.4pt" o:ole="">
             <v:imagedata r:id="rId59" o:title=""/>
           </v:shape>
-          <o:OLEObject Type="Embed" ProgID="Word.OpenDocumentText.12" ShapeID="_x0000_i1048" DrawAspect="Content" ObjectID="_1692904278" r:id="rId60"/>
+          <o:OLEObject Type="Embed" ProgID="Word.OpenDocumentText.12" ShapeID="_x0000_i1049" DrawAspect="Content" ObjectID="_1695315436" r:id="rId60"/>
         </w:object>
       </w:r>
     </w:p>
@@ -3651,10 +3650,10 @@
     <w:p>
       <w:r>
         <w:object w:dxaOrig="10466" w:dyaOrig="2565" w14:anchorId="13AF0FAC">
-          <v:shape id="_x0000_i1049" type="#_x0000_t75" style="width:523.2pt;height:128.4pt" o:ole="">
+          <v:shape id="_x0000_i1050" type="#_x0000_t75" style="width:523.2pt;height:128.4pt" o:ole="">
             <v:imagedata r:id="rId61" o:title=""/>
           </v:shape>
-          <o:OLEObject Type="Embed" ProgID="Word.OpenDocumentText.12" ShapeID="_x0000_i1049" DrawAspect="Content" ObjectID="_1692904279" r:id="rId62"/>
+          <o:OLEObject Type="Embed" ProgID="Word.OpenDocumentText.12" ShapeID="_x0000_i1050" DrawAspect="Content" ObjectID="_1695315437" r:id="rId62"/>
         </w:object>
       </w:r>
     </w:p>
@@ -3663,6 +3662,7 @@
         <w:pStyle w:val="Ttulo2"/>
       </w:pPr>
       <w:r>
+        <w:lastRenderedPageBreak/>
         <w:t>Relacionamentos</w:t>
       </w:r>
     </w:p>
@@ -3876,10 +3876,10 @@
     <w:p>
       <w:r>
         <w:object w:dxaOrig="10466" w:dyaOrig="10545" w14:anchorId="7C7ED350">
-          <v:shape id="_x0000_i1050" type="#_x0000_t75" style="width:523.2pt;height:527.4pt" o:ole="">
+          <v:shape id="_x0000_i1051" type="#_x0000_t75" style="width:523.2pt;height:527.4pt" o:ole="">
             <v:imagedata r:id="rId64" o:title=""/>
           </v:shape>
-          <o:OLEObject Type="Embed" ProgID="Word.OpenDocumentText.12" ShapeID="_x0000_i1050" DrawAspect="Content" ObjectID="_1692904280" r:id="rId65"/>
+          <o:OLEObject Type="Embed" ProgID="Word.OpenDocumentText.12" ShapeID="_x0000_i1051" DrawAspect="Content" ObjectID="_1695315438" r:id="rId65"/>
         </w:object>
       </w:r>
     </w:p>
@@ -3963,7 +3963,6 @@
         </w:rPr>
       </w:pPr>
       <w:r>
-        <w:lastRenderedPageBreak/>
         <w:t xml:space="preserve">4 - Executar o comando </w:t>
       </w:r>
       <w:proofErr w:type="spellStart"/>
@@ -4180,10 +4179,10 @@
       </w:pPr>
       <w:r>
         <w:object w:dxaOrig="10466" w:dyaOrig="3990" w14:anchorId="14E99663">
-          <v:shape id="_x0000_i1051" type="#_x0000_t75" style="width:523.2pt;height:199.8pt" o:ole="">
+          <v:shape id="_x0000_i1052" type="#_x0000_t75" style="width:523.2pt;height:199.8pt" o:ole="">
             <v:imagedata r:id="rId66" o:title=""/>
           </v:shape>
-          <o:OLEObject Type="Embed" ProgID="Word.OpenDocumentText.12" ShapeID="_x0000_i1051" DrawAspect="Content" ObjectID="_1692904281" r:id="rId67"/>
+          <o:OLEObject Type="Embed" ProgID="Word.OpenDocumentText.12" ShapeID="_x0000_i1052" DrawAspect="Content" ObjectID="_1695315439" r:id="rId67"/>
         </w:object>
       </w:r>
     </w:p>
@@ -4385,10 +4384,10 @@
     <w:p>
       <w:r>
         <w:object w:dxaOrig="10466" w:dyaOrig="4845" w14:anchorId="0CCE51D6">
-          <v:shape id="_x0000_i1052" type="#_x0000_t75" style="width:523.2pt;height:242.4pt" o:ole="">
+          <v:shape id="_x0000_i1053" type="#_x0000_t75" style="width:523.2pt;height:242.4pt" o:ole="">
             <v:imagedata r:id="rId68" o:title=""/>
           </v:shape>
-          <o:OLEObject Type="Embed" ProgID="Word.OpenDocumentText.12" ShapeID="_x0000_i1052" DrawAspect="Content" ObjectID="_1692904282" r:id="rId69"/>
+          <o:OLEObject Type="Embed" ProgID="Word.OpenDocumentText.12" ShapeID="_x0000_i1053" DrawAspect="Content" ObjectID="_1695315440" r:id="rId69"/>
         </w:object>
       </w:r>
     </w:p>
@@ -4435,10 +4434,10 @@
     <w:p>
       <w:r>
         <w:object w:dxaOrig="10466" w:dyaOrig="8265" w14:anchorId="258856CB">
-          <v:shape id="_x0000_i1053" type="#_x0000_t75" style="width:523.2pt;height:413.4pt" o:ole="">
+          <v:shape id="_x0000_i1054" type="#_x0000_t75" style="width:523.2pt;height:413.4pt" o:ole="">
             <v:imagedata r:id="rId70" o:title=""/>
           </v:shape>
-          <o:OLEObject Type="Embed" ProgID="Word.OpenDocumentText.12" ShapeID="_x0000_i1053" DrawAspect="Content" ObjectID="_1692904283" r:id="rId71"/>
+          <o:OLEObject Type="Embed" ProgID="Word.OpenDocumentText.12" ShapeID="_x0000_i1054" DrawAspect="Content" ObjectID="_1695315441" r:id="rId71"/>
         </w:object>
       </w:r>
     </w:p>
@@ -4448,7 +4447,6 @@
         <w:pStyle w:val="Ttulo2"/>
       </w:pPr>
       <w:r>
-        <w:lastRenderedPageBreak/>
         <w:t xml:space="preserve">Validando campos </w:t>
       </w:r>
       <w:proofErr w:type="spellStart"/>
@@ -4504,10 +4502,10 @@
       <w:bookmarkEnd w:id="29"/>
       <w:r>
         <w:object w:dxaOrig="10466" w:dyaOrig="3420" w14:anchorId="1D5CDD8F">
-          <v:shape id="_x0000_i1054" type="#_x0000_t75" style="width:523.2pt;height:171pt" o:ole="">
+          <v:shape id="_x0000_i1055" type="#_x0000_t75" style="width:523.2pt;height:171pt" o:ole="">
             <v:imagedata r:id="rId73" o:title=""/>
           </v:shape>
-          <o:OLEObject Type="Embed" ProgID="Word.OpenDocumentText.12" ShapeID="_x0000_i1054" DrawAspect="Content" ObjectID="_1692904284" r:id="rId74"/>
+          <o:OLEObject Type="Embed" ProgID="Word.OpenDocumentText.12" ShapeID="_x0000_i1055" DrawAspect="Content" ObjectID="_1695315442" r:id="rId74"/>
         </w:object>
       </w:r>
     </w:p>
@@ -4521,10 +4519,10 @@
       <w:bookmarkEnd w:id="30"/>
       <w:r>
         <w:object w:dxaOrig="10466" w:dyaOrig="855" w14:anchorId="04BEFA82">
-          <v:shape id="_x0000_i1055" type="#_x0000_t75" style="width:523.2pt;height:42.6pt" o:ole="">
+          <v:shape id="_x0000_i1056" type="#_x0000_t75" style="width:523.2pt;height:42.6pt" o:ole="">
             <v:imagedata r:id="rId75" o:title=""/>
           </v:shape>
-          <o:OLEObject Type="Embed" ProgID="Word.OpenDocumentText.12" ShapeID="_x0000_i1055" DrawAspect="Content" ObjectID="_1692904285" r:id="rId76"/>
+          <o:OLEObject Type="Embed" ProgID="Word.OpenDocumentText.12" ShapeID="_x0000_i1056" DrawAspect="Content" ObjectID="_1695315443" r:id="rId76"/>
         </w:object>
       </w:r>
     </w:p>
@@ -4533,6 +4531,7 @@
         <w:pStyle w:val="Ttulo2"/>
       </w:pPr>
       <w:r>
+        <w:lastRenderedPageBreak/>
         <w:t>Repululando</w:t>
       </w:r>
       <w:r>
@@ -4558,10 +4557,10 @@
       <w:bookmarkEnd w:id="31"/>
       <w:r>
         <w:object w:dxaOrig="10466" w:dyaOrig="8015" w14:anchorId="27A74780">
-          <v:shape id="_x0000_i1056" type="#_x0000_t75" style="width:523.2pt;height:400.2pt" o:ole="">
+          <v:shape id="_x0000_i1057" type="#_x0000_t75" style="width:523.2pt;height:400.2pt" o:ole="">
             <v:imagedata r:id="rId77" o:title=""/>
           </v:shape>
-          <o:OLEObject Type="Embed" ProgID="Word.OpenDocumentText.12" ShapeID="_x0000_i1056" DrawAspect="Content" ObjectID="_1692904286" r:id="rId78"/>
+          <o:OLEObject Type="Embed" ProgID="Word.OpenDocumentText.12" ShapeID="_x0000_i1057" DrawAspect="Content" ObjectID="_1695315444" r:id="rId78"/>
         </w:object>
       </w:r>
     </w:p>
@@ -4584,10 +4583,10 @@
       <w:bookmarkEnd w:id="32"/>
       <w:r>
         <w:object w:dxaOrig="10466" w:dyaOrig="9975" w14:anchorId="0CDCDCC4">
-          <v:shape id="_x0000_i1057" type="#_x0000_t75" style="width:523.2pt;height:433.2pt" o:ole="">
+          <v:shape id="_x0000_i1058" type="#_x0000_t75" style="width:523.2pt;height:433.2pt" o:ole="">
             <v:imagedata r:id="rId79" o:title=""/>
           </v:shape>
-          <o:OLEObject Type="Embed" ProgID="Word.OpenDocumentText.12" ShapeID="_x0000_i1057" DrawAspect="Content" ObjectID="_1692904287" r:id="rId80"/>
+          <o:OLEObject Type="Embed" ProgID="Word.OpenDocumentText.12" ShapeID="_x0000_i1058" DrawAspect="Content" ObjectID="_1695315445" r:id="rId80"/>
         </w:object>
       </w:r>
     </w:p>
@@ -4616,10 +4615,10 @@
       <w:bookmarkEnd w:id="33"/>
       <w:r>
         <w:object w:dxaOrig="10466" w:dyaOrig="7000" w14:anchorId="2FCA19D6">
-          <v:shape id="_x0000_i1058" type="#_x0000_t75" style="width:523.2pt;height:350.4pt" o:ole="">
+          <v:shape id="_x0000_i1059" type="#_x0000_t75" style="width:523.2pt;height:350.4pt" o:ole="">
             <v:imagedata r:id="rId81" o:title=""/>
           </v:shape>
-          <o:OLEObject Type="Embed" ProgID="Word.OpenDocumentText.12" ShapeID="_x0000_i1058" DrawAspect="Content" ObjectID="_1692904288" r:id="rId82"/>
+          <o:OLEObject Type="Embed" ProgID="Word.OpenDocumentText.12" ShapeID="_x0000_i1059" DrawAspect="Content" ObjectID="_1695315446" r:id="rId82"/>
         </w:object>
       </w:r>
     </w:p>
@@ -4822,10 +4821,10 @@
     <w:p>
       <w:r>
         <w:object w:dxaOrig="10466" w:dyaOrig="2280" w14:anchorId="373B5A41">
-          <v:shape id="_x0000_i1059" type="#_x0000_t75" style="width:523.2pt;height:114pt" o:ole="">
+          <v:shape id="_x0000_i1060" type="#_x0000_t75" style="width:523.2pt;height:114pt" o:ole="">
             <v:imagedata r:id="rId83" o:title=""/>
           </v:shape>
-          <o:OLEObject Type="Embed" ProgID="Word.OpenDocumentText.12" ShapeID="_x0000_i1059" DrawAspect="Content" ObjectID="_1692904289" r:id="rId84"/>
+          <o:OLEObject Type="Embed" ProgID="Word.OpenDocumentText.12" ShapeID="_x0000_i1060" DrawAspect="Content" ObjectID="_1695315447" r:id="rId84"/>
         </w:object>
       </w:r>
     </w:p>
@@ -4886,10 +4885,10 @@
     <w:p>
       <w:r>
         <w:object w:dxaOrig="10466" w:dyaOrig="570" w14:anchorId="36CE5A63">
-          <v:shape id="_x0000_i1060" type="#_x0000_t75" style="width:523.2pt;height:28.8pt" o:ole="">
+          <v:shape id="_x0000_i1061" type="#_x0000_t75" style="width:523.2pt;height:28.8pt" o:ole="">
             <v:imagedata r:id="rId85" o:title=""/>
           </v:shape>
-          <o:OLEObject Type="Embed" ProgID="Word.OpenDocumentText.12" ShapeID="_x0000_i1060" DrawAspect="Content" ObjectID="_1692904290" r:id="rId86"/>
+          <o:OLEObject Type="Embed" ProgID="Word.OpenDocumentText.12" ShapeID="_x0000_i1061" DrawAspect="Content" ObjectID="_1695315448" r:id="rId86"/>
         </w:object>
       </w:r>
     </w:p>
@@ -4903,10 +4902,10 @@
     <w:p>
       <w:r>
         <w:object w:dxaOrig="10466" w:dyaOrig="3375" w14:anchorId="12F3702D">
-          <v:shape id="_x0000_i1061" type="#_x0000_t75" style="width:523.2pt;height:168.6pt" o:ole="">
+          <v:shape id="_x0000_i1062" type="#_x0000_t75" style="width:523.2pt;height:168.6pt" o:ole="">
             <v:imagedata r:id="rId87" o:title=""/>
           </v:shape>
-          <o:OLEObject Type="Embed" ProgID="Word.OpenDocumentText.12" ShapeID="_x0000_i1061" DrawAspect="Content" ObjectID="_1692904291" r:id="rId88"/>
+          <o:OLEObject Type="Embed" ProgID="Word.OpenDocumentText.12" ShapeID="_x0000_i1062" DrawAspect="Content" ObjectID="_1695315449" r:id="rId88"/>
         </w:object>
       </w:r>
     </w:p>
@@ -4923,10 +4922,10 @@
     <w:p>
       <w:r>
         <w:object w:dxaOrig="10466" w:dyaOrig="3420" w14:anchorId="1E8CBAA7">
-          <v:shape id="_x0000_i1062" type="#_x0000_t75" style="width:523.2pt;height:171pt" o:ole="">
+          <v:shape id="_x0000_i1063" type="#_x0000_t75" style="width:523.2pt;height:171pt" o:ole="">
             <v:imagedata r:id="rId89" o:title=""/>
           </v:shape>
-          <o:OLEObject Type="Embed" ProgID="Word.OpenDocumentText.12" ShapeID="_x0000_i1062" DrawAspect="Content" ObjectID="_1692904292" r:id="rId90"/>
+          <o:OLEObject Type="Embed" ProgID="Word.OpenDocumentText.12" ShapeID="_x0000_i1063" DrawAspect="Content" ObjectID="_1695315450" r:id="rId90"/>
         </w:object>
       </w:r>
     </w:p>
@@ -5003,10 +5002,10 @@
     <w:p>
       <w:r>
         <w:object w:dxaOrig="10466" w:dyaOrig="4845" w14:anchorId="00B74677">
-          <v:shape id="_x0000_i1063" type="#_x0000_t75" style="width:523.2pt;height:242.4pt" o:ole="">
+          <v:shape id="_x0000_i1064" type="#_x0000_t75" style="width:523.2pt;height:242.4pt" o:ole="">
             <v:imagedata r:id="rId91" o:title=""/>
           </v:shape>
-          <o:OLEObject Type="Embed" ProgID="Word.OpenDocumentText.12" ShapeID="_x0000_i1063" DrawAspect="Content" ObjectID="_1692904293" r:id="rId92"/>
+          <o:OLEObject Type="Embed" ProgID="Word.OpenDocumentText.12" ShapeID="_x0000_i1064" DrawAspect="Content" ObjectID="_1695315451" r:id="rId92"/>
         </w:object>
       </w:r>
     </w:p>
@@ -5039,10 +5038,10 @@
       <w:bookmarkEnd w:id="39"/>
       <w:r>
         <w:object w:dxaOrig="10466" w:dyaOrig="3990" w14:anchorId="600E0DA4">
-          <v:shape id="_x0000_i1064" type="#_x0000_t75" style="width:523.2pt;height:199.8pt" o:ole="">
+          <v:shape id="_x0000_i1065" type="#_x0000_t75" style="width:523.2pt;height:199.8pt" o:ole="">
             <v:imagedata r:id="rId93" o:title=""/>
           </v:shape>
-          <o:OLEObject Type="Embed" ProgID="Word.OpenDocumentText.12" ShapeID="_x0000_i1064" DrawAspect="Content" ObjectID="_1692904294" r:id="rId94"/>
+          <o:OLEObject Type="Embed" ProgID="Word.OpenDocumentText.12" ShapeID="_x0000_i1065" DrawAspect="Content" ObjectID="_1695315452" r:id="rId94"/>
         </w:object>
       </w:r>
     </w:p>
@@ -5056,10 +5055,10 @@
       <w:bookmarkEnd w:id="40"/>
       <w:r>
         <w:object w:dxaOrig="10466" w:dyaOrig="570" w14:anchorId="01CFF2DE">
-          <v:shape id="_x0000_i1065" type="#_x0000_t75" style="width:523.2pt;height:28.8pt" o:ole="">
+          <v:shape id="_x0000_i1066" type="#_x0000_t75" style="width:523.2pt;height:28.8pt" o:ole="">
             <v:imagedata r:id="rId95" o:title=""/>
           </v:shape>
-          <o:OLEObject Type="Embed" ProgID="Word.OpenDocumentText.12" ShapeID="_x0000_i1065" DrawAspect="Content" ObjectID="_1692904295" r:id="rId96"/>
+          <o:OLEObject Type="Embed" ProgID="Word.OpenDocumentText.12" ShapeID="_x0000_i1066" DrawAspect="Content" ObjectID="_1695315453" r:id="rId96"/>
         </w:object>
       </w:r>
     </w:p>
@@ -5073,10 +5072,10 @@
       <w:bookmarkEnd w:id="41"/>
       <w:r>
         <w:object w:dxaOrig="10466" w:dyaOrig="1995" w14:anchorId="629DF6D3">
-          <v:shape id="_x0000_i1066" type="#_x0000_t75" style="width:523.2pt;height:99.6pt" o:ole="">
+          <v:shape id="_x0000_i1067" type="#_x0000_t75" style="width:523.2pt;height:99.6pt" o:ole="">
             <v:imagedata r:id="rId97" o:title=""/>
           </v:shape>
-          <o:OLEObject Type="Embed" ProgID="Word.OpenDocumentText.12" ShapeID="_x0000_i1066" DrawAspect="Content" ObjectID="_1692904296" r:id="rId98"/>
+          <o:OLEObject Type="Embed" ProgID="Word.OpenDocumentText.12" ShapeID="_x0000_i1067" DrawAspect="Content" ObjectID="_1695315454" r:id="rId98"/>
         </w:object>
       </w:r>
     </w:p>
@@ -5134,10 +5133,10 @@
       <w:bookmarkEnd w:id="42"/>
       <w:r>
         <w:object w:dxaOrig="10466" w:dyaOrig="4275" w14:anchorId="61D2F3D8">
-          <v:shape id="_x0000_i1067" type="#_x0000_t75" style="width:523.2pt;height:213.6pt" o:ole="">
+          <v:shape id="_x0000_i1068" type="#_x0000_t75" style="width:523.2pt;height:213.6pt" o:ole="">
             <v:imagedata r:id="rId99" o:title=""/>
           </v:shape>
-          <o:OLEObject Type="Embed" ProgID="Word.OpenDocumentText.12" ShapeID="_x0000_i1067" DrawAspect="Content" ObjectID="_1692904297" r:id="rId100"/>
+          <o:OLEObject Type="Embed" ProgID="Word.OpenDocumentText.12" ShapeID="_x0000_i1068" DrawAspect="Content" ObjectID="_1695315455" r:id="rId100"/>
         </w:object>
       </w:r>
     </w:p>
@@ -5151,10 +5150,10 @@
       <w:bookmarkEnd w:id="43"/>
       <w:r>
         <w:object w:dxaOrig="10466" w:dyaOrig="285" w14:anchorId="7FDF45F8">
-          <v:shape id="_x0000_i1068" type="#_x0000_t75" style="width:523.2pt;height:14.4pt" o:ole="">
+          <v:shape id="_x0000_i1069" type="#_x0000_t75" style="width:523.2pt;height:14.4pt" o:ole="">
             <v:imagedata r:id="rId101" o:title=""/>
           </v:shape>
-          <o:OLEObject Type="Embed" ProgID="Word.OpenDocumentText.12" ShapeID="_x0000_i1068" DrawAspect="Content" ObjectID="_1692904298" r:id="rId102"/>
+          <o:OLEObject Type="Embed" ProgID="Word.OpenDocumentText.12" ShapeID="_x0000_i1069" DrawAspect="Content" ObjectID="_1695315456" r:id="rId102"/>
         </w:object>
       </w:r>
     </w:p>
@@ -5173,15 +5172,21 @@
         <w:t>eware</w:t>
       </w:r>
     </w:p>
-    <w:p/>
-    <w:p>
-      <w:r>
+    <w:p>
+      <w:pPr>
         <w:rPr>
           <w:noProof/>
         </w:rPr>
+      </w:pPr>
+    </w:p>
+    <w:p>
+      <w:r>
+        <w:rPr>
+          <w:noProof/>
+        </w:rPr>
         <w:drawing>
-          <wp:inline distT="0" distB="0" distL="0" distR="0" wp14:anchorId="0FA1B153" wp14:editId="06C544C0">
-            <wp:extent cx="6600825" cy="2376170"/>
+          <wp:inline distT="0" distB="0" distL="0" distR="0" wp14:anchorId="0FA1B153" wp14:editId="1ACA9D54">
+            <wp:extent cx="6600825" cy="1760220"/>
             <wp:effectExtent l="0" t="0" r="0" b="0"/>
             <wp:docPr id="4" name="Imagem 4"/>
             <wp:cNvGraphicFramePr>
@@ -5196,13 +5201,13 @@
                   </pic:nvPicPr>
                   <pic:blipFill rotWithShape="1">
                     <a:blip r:embed="rId103"/>
-                    <a:srcRect t="10091" r="679"/>
+                    <a:srcRect t="10091" r="679" b="23306"/>
                     <a:stretch/>
                   </pic:blipFill>
                   <pic:spPr bwMode="auto">
                     <a:xfrm>
                       <a:off x="0" y="0"/>
-                      <a:ext cx="6600825" cy="2376170"/>
+                      <a:ext cx="6600825" cy="1760220"/>
                     </a:xfrm>
                     <a:prstGeom prst="rect">
                       <a:avLst/>
@@ -5223,6 +5228,561 @@
         </w:drawing>
       </w:r>
     </w:p>
+    <w:p>
+      <w:pPr>
+        <w:pStyle w:val="Ttulo1"/>
+      </w:pPr>
+      <w:proofErr w:type="spellStart"/>
+      <w:r>
+        <w:t>Laravel</w:t>
+      </w:r>
+      <w:proofErr w:type="spellEnd"/>
+      <w:r>
+        <w:t xml:space="preserve"> UI</w:t>
+      </w:r>
+    </w:p>
+    <w:p>
+      <w:r>
+        <w:t xml:space="preserve">Após instalar o </w:t>
+      </w:r>
+      <w:proofErr w:type="spellStart"/>
+      <w:r>
+        <w:t>laravel</w:t>
+      </w:r>
+      <w:proofErr w:type="spellEnd"/>
+      <w:r>
+        <w:t xml:space="preserve"> no projeto. </w:t>
+      </w:r>
+      <w:proofErr w:type="spellStart"/>
+      <w:r>
+        <w:t>Intalar</w:t>
+      </w:r>
+      <w:proofErr w:type="spellEnd"/>
+      <w:r>
+        <w:t xml:space="preserve"> o </w:t>
+      </w:r>
+      <w:proofErr w:type="spellStart"/>
+      <w:r>
+        <w:t>laravel</w:t>
+      </w:r>
+      <w:proofErr w:type="spellEnd"/>
+      <w:r>
+        <w:t xml:space="preserve"> UI</w:t>
+      </w:r>
+    </w:p>
+    <w:p>
+      <w:pPr>
+        <w:pStyle w:val="comando"/>
+      </w:pPr>
+      <w:r>
+        <w:t xml:space="preserve">Composer require </w:t>
+      </w:r>
+      <w:proofErr w:type="spellStart"/>
+      <w:r>
+        <w:t>laravel</w:t>
+      </w:r>
+      <w:proofErr w:type="spellEnd"/>
+      <w:r>
+        <w:t>/ui:^3.2</w:t>
+      </w:r>
+    </w:p>
+    <w:p>
+      <w:r>
+        <w:t xml:space="preserve">Novos grupos de comandos serão adicionados no </w:t>
+      </w:r>
+      <w:proofErr w:type="spellStart"/>
+      <w:r>
+        <w:t>artisan</w:t>
+      </w:r>
+      <w:proofErr w:type="spellEnd"/>
+      <w:r>
+        <w:t>.</w:t>
+      </w:r>
+    </w:p>
+    <w:p>
+      <w:r>
+        <w:t xml:space="preserve">Ao executar o comando </w:t>
+      </w:r>
+      <w:proofErr w:type="spellStart"/>
+      <w:r>
+        <w:t>artisan</w:t>
+      </w:r>
+      <w:proofErr w:type="spellEnd"/>
+      <w:r>
+        <w:t xml:space="preserve"> para inserir dependências do </w:t>
+      </w:r>
+      <w:proofErr w:type="spellStart"/>
+      <w:r>
+        <w:t>laravel</w:t>
+      </w:r>
+      <w:proofErr w:type="spellEnd"/>
+      <w:r>
+        <w:t xml:space="preserve"> ui com </w:t>
+      </w:r>
+      <w:proofErr w:type="spellStart"/>
+      <w:r>
+        <w:t>bootstrap</w:t>
+      </w:r>
+      <w:proofErr w:type="spellEnd"/>
+      <w:r>
+        <w:t xml:space="preserve"> ao projeto</w:t>
+      </w:r>
+      <w:r>
+        <w:t xml:space="preserve"> e</w:t>
+      </w:r>
+      <w:r>
+        <w:t>le</w:t>
+      </w:r>
+      <w:r>
+        <w:t xml:space="preserve"> </w:t>
+      </w:r>
+      <w:r>
+        <w:t xml:space="preserve">criará um </w:t>
+      </w:r>
+      <w:proofErr w:type="spellStart"/>
+      <w:r>
+        <w:t>Scaf</w:t>
+      </w:r>
+      <w:r>
+        <w:t>f</w:t>
+      </w:r>
+      <w:r>
+        <w:t>old</w:t>
+      </w:r>
+      <w:proofErr w:type="spellEnd"/>
+      <w:r>
+        <w:t>.</w:t>
+      </w:r>
+    </w:p>
+    <w:p>
+      <w:pPr>
+        <w:pStyle w:val="comando"/>
+      </w:pPr>
+      <w:proofErr w:type="spellStart"/>
+      <w:r>
+        <w:t>Php</w:t>
+      </w:r>
+      <w:proofErr w:type="spellEnd"/>
+      <w:r>
+        <w:t xml:space="preserve"> </w:t>
+      </w:r>
+      <w:proofErr w:type="spellStart"/>
+      <w:r>
+        <w:t>artisan</w:t>
+      </w:r>
+      <w:proofErr w:type="spellEnd"/>
+      <w:r>
+        <w:t xml:space="preserve"> ui </w:t>
+      </w:r>
+      <w:proofErr w:type="spellStart"/>
+      <w:r>
+        <w:t>bootstrap</w:t>
+      </w:r>
+      <w:proofErr w:type="spellEnd"/>
+      <w:r>
+        <w:t xml:space="preserve"> </w:t>
+      </w:r>
+      <w:r>
+        <w:t>–</w:t>
+      </w:r>
+      <w:proofErr w:type="spellStart"/>
+      <w:r>
+        <w:t>auth</w:t>
+      </w:r>
+      <w:proofErr w:type="spellEnd"/>
+    </w:p>
+    <w:p>
+      <w:r>
+        <w:t xml:space="preserve">Após o comando acima o </w:t>
+      </w:r>
+      <w:proofErr w:type="spellStart"/>
+      <w:r>
+        <w:t>laravel</w:t>
+      </w:r>
+      <w:proofErr w:type="spellEnd"/>
+      <w:r>
+        <w:t xml:space="preserve"> pedira para rodar os comandos </w:t>
+      </w:r>
+      <w:proofErr w:type="spellStart"/>
+      <w:r>
+        <w:rPr>
+          <w:rStyle w:val="comandoChar"/>
+          <w:rFonts w:eastAsiaTheme="minorHAnsi"/>
+        </w:rPr>
+        <w:t>npm</w:t>
+      </w:r>
+      <w:proofErr w:type="spellEnd"/>
+      <w:r>
+        <w:rPr>
+          <w:rStyle w:val="comandoChar"/>
+          <w:rFonts w:eastAsiaTheme="minorHAnsi"/>
+        </w:rPr>
+        <w:t xml:space="preserve"> </w:t>
+      </w:r>
+      <w:proofErr w:type="spellStart"/>
+      <w:r>
+        <w:rPr>
+          <w:rStyle w:val="comandoChar"/>
+          <w:rFonts w:eastAsiaTheme="minorHAnsi"/>
+        </w:rPr>
+        <w:t>install</w:t>
+      </w:r>
+      <w:proofErr w:type="spellEnd"/>
+      <w:r>
+        <w:t xml:space="preserve"> e </w:t>
+      </w:r>
+      <w:proofErr w:type="spellStart"/>
+      <w:r>
+        <w:rPr>
+          <w:rStyle w:val="comandoChar"/>
+          <w:rFonts w:eastAsiaTheme="minorHAnsi"/>
+        </w:rPr>
+        <w:t>npm</w:t>
+      </w:r>
+      <w:proofErr w:type="spellEnd"/>
+      <w:r>
+        <w:rPr>
+          <w:rStyle w:val="comandoChar"/>
+          <w:rFonts w:eastAsiaTheme="minorHAnsi"/>
+        </w:rPr>
+        <w:t xml:space="preserve"> </w:t>
+      </w:r>
+      <w:proofErr w:type="spellStart"/>
+      <w:r>
+        <w:rPr>
+          <w:rStyle w:val="comandoChar"/>
+          <w:rFonts w:eastAsiaTheme="minorHAnsi"/>
+        </w:rPr>
+        <w:t>run</w:t>
+      </w:r>
+      <w:proofErr w:type="spellEnd"/>
+      <w:r>
+        <w:rPr>
+          <w:rStyle w:val="comandoChar"/>
+          <w:rFonts w:eastAsiaTheme="minorHAnsi"/>
+        </w:rPr>
+        <w:t xml:space="preserve"> </w:t>
+      </w:r>
+      <w:proofErr w:type="spellStart"/>
+      <w:r>
+        <w:rPr>
+          <w:rStyle w:val="comandoChar"/>
+          <w:rFonts w:eastAsiaTheme="minorHAnsi"/>
+        </w:rPr>
+        <w:t>dev</w:t>
+      </w:r>
+      <w:proofErr w:type="spellEnd"/>
+      <w:r>
+        <w:t xml:space="preserve"> para compilar esse </w:t>
+      </w:r>
+      <w:proofErr w:type="spellStart"/>
+      <w:r>
+        <w:t>scaffold</w:t>
+      </w:r>
+      <w:proofErr w:type="spellEnd"/>
+      <w:r>
+        <w:t xml:space="preserve"> (</w:t>
+      </w:r>
+      <w:proofErr w:type="spellStart"/>
+      <w:r>
+        <w:t>bundle</w:t>
+      </w:r>
+      <w:proofErr w:type="spellEnd"/>
+      <w:r>
+        <w:t>).</w:t>
+      </w:r>
+    </w:p>
+    <w:p>
+      <w:pPr>
+        <w:pStyle w:val="PargrafodaLista"/>
+        <w:numPr>
+          <w:ilvl w:val="0"/>
+          <w:numId w:val="11"/>
+        </w:numPr>
+      </w:pPr>
+      <w:proofErr w:type="spellStart"/>
+      <w:r>
+        <w:lastRenderedPageBreak/>
+        <w:t>npm</w:t>
+      </w:r>
+      <w:proofErr w:type="spellEnd"/>
+      <w:r>
+        <w:t xml:space="preserve"> </w:t>
+      </w:r>
+      <w:proofErr w:type="spellStart"/>
+      <w:r>
+        <w:t>install</w:t>
+      </w:r>
+      <w:proofErr w:type="spellEnd"/>
+      <w:r>
+        <w:t xml:space="preserve"> -&gt; Le o </w:t>
+      </w:r>
+      <w:proofErr w:type="spellStart"/>
+      <w:r>
+        <w:t>package.json</w:t>
+      </w:r>
+      <w:proofErr w:type="spellEnd"/>
+      <w:r>
+        <w:t xml:space="preserve"> para download das </w:t>
+      </w:r>
+      <w:proofErr w:type="spellStart"/>
+      <w:r>
+        <w:t>dependencias</w:t>
+      </w:r>
+      <w:proofErr w:type="spellEnd"/>
+    </w:p>
+    <w:p>
+      <w:pPr>
+        <w:pStyle w:val="PargrafodaLista"/>
+        <w:numPr>
+          <w:ilvl w:val="0"/>
+          <w:numId w:val="11"/>
+        </w:numPr>
+      </w:pPr>
+      <w:proofErr w:type="spellStart"/>
+      <w:r>
+        <w:t>npm</w:t>
+      </w:r>
+      <w:proofErr w:type="spellEnd"/>
+      <w:r>
+        <w:t xml:space="preserve"> </w:t>
+      </w:r>
+      <w:proofErr w:type="spellStart"/>
+      <w:r>
+        <w:t>run</w:t>
+      </w:r>
+      <w:proofErr w:type="spellEnd"/>
+      <w:r>
+        <w:t xml:space="preserve"> </w:t>
+      </w:r>
+      <w:proofErr w:type="spellStart"/>
+      <w:r>
+        <w:t>dev</w:t>
+      </w:r>
+      <w:proofErr w:type="spellEnd"/>
+      <w:r>
+        <w:t xml:space="preserve"> -&gt; gera os </w:t>
+      </w:r>
+      <w:proofErr w:type="spellStart"/>
+      <w:r>
+        <w:t>assets</w:t>
+      </w:r>
+      <w:proofErr w:type="spellEnd"/>
+      <w:r>
+        <w:t xml:space="preserve"> do front de acordo com a tecnologia selecionada (</w:t>
+      </w:r>
+      <w:proofErr w:type="spellStart"/>
+      <w:r>
+        <w:t>bootstrap</w:t>
+      </w:r>
+      <w:proofErr w:type="spellEnd"/>
+      <w:r>
+        <w:t>)</w:t>
+      </w:r>
+      <w:r>
+        <w:t>.</w:t>
+      </w:r>
+    </w:p>
+    <w:p>
+      <w:r>
+        <w:t xml:space="preserve">OBS: pode ser necessário instalar umas dependências a mais contidas no mix do terminal e rodar o </w:t>
+      </w:r>
+      <w:proofErr w:type="spellStart"/>
+      <w:r>
+        <w:t>npm</w:t>
+      </w:r>
+      <w:proofErr w:type="spellEnd"/>
+      <w:r>
+        <w:t xml:space="preserve"> </w:t>
+      </w:r>
+      <w:proofErr w:type="spellStart"/>
+      <w:r>
+        <w:t>rundev</w:t>
+      </w:r>
+      <w:proofErr w:type="spellEnd"/>
+      <w:r>
+        <w:t xml:space="preserve"> novamente.</w:t>
+      </w:r>
+    </w:p>
+    <w:p>
+      <w:r>
+        <w:rPr>
+          <w:noProof/>
+        </w:rPr>
+        <w:drawing>
+          <wp:inline distT="0" distB="0" distL="0" distR="0" wp14:anchorId="0E442424" wp14:editId="063062BB">
+            <wp:extent cx="6645910" cy="2597150"/>
+            <wp:effectExtent l="0" t="0" r="0" b="0"/>
+            <wp:docPr id="7" name="Imagem 7"/>
+            <wp:cNvGraphicFramePr>
+              <a:graphicFrameLocks xmlns:a="http://schemas.openxmlformats.org/drawingml/2006/main" noChangeAspect="1"/>
+            </wp:cNvGraphicFramePr>
+            <a:graphic xmlns:a="http://schemas.openxmlformats.org/drawingml/2006/main">
+              <a:graphicData uri="http://schemas.openxmlformats.org/drawingml/2006/picture">
+                <pic:pic xmlns:pic="http://schemas.openxmlformats.org/drawingml/2006/picture">
+                  <pic:nvPicPr>
+                    <pic:cNvPr id="1" name=""/>
+                    <pic:cNvPicPr/>
+                  </pic:nvPicPr>
+                  <pic:blipFill>
+                    <a:blip r:embed="rId104"/>
+                    <a:stretch>
+                      <a:fillRect/>
+                    </a:stretch>
+                  </pic:blipFill>
+                  <pic:spPr>
+                    <a:xfrm>
+                      <a:off x="0" y="0"/>
+                      <a:ext cx="6645910" cy="2597150"/>
+                    </a:xfrm>
+                    <a:prstGeom prst="rect">
+                      <a:avLst/>
+                    </a:prstGeom>
+                  </pic:spPr>
+                </pic:pic>
+              </a:graphicData>
+            </a:graphic>
+          </wp:inline>
+        </w:drawing>
+      </w:r>
+    </w:p>
+    <w:p/>
+    <w:p>
+      <w:pPr>
+        <w:rPr>
+          <w:noProof/>
+        </w:rPr>
+      </w:pPr>
+      <w:r>
+        <w:rPr>
+          <w:noProof/>
+        </w:rPr>
+        <w:drawing>
+          <wp:inline distT="0" distB="0" distL="0" distR="0" wp14:anchorId="16C548B8" wp14:editId="3EDFD904">
+            <wp:extent cx="6645910" cy="3266440"/>
+            <wp:effectExtent l="0" t="0" r="0" b="0"/>
+            <wp:docPr id="8" name="Imagem 8"/>
+            <wp:cNvGraphicFramePr>
+              <a:graphicFrameLocks xmlns:a="http://schemas.openxmlformats.org/drawingml/2006/main" noChangeAspect="1"/>
+            </wp:cNvGraphicFramePr>
+            <a:graphic xmlns:a="http://schemas.openxmlformats.org/drawingml/2006/main">
+              <a:graphicData uri="http://schemas.openxmlformats.org/drawingml/2006/picture">
+                <pic:pic xmlns:pic="http://schemas.openxmlformats.org/drawingml/2006/picture">
+                  <pic:nvPicPr>
+                    <pic:cNvPr id="1" name=""/>
+                    <pic:cNvPicPr/>
+                  </pic:nvPicPr>
+                  <pic:blipFill>
+                    <a:blip r:embed="rId105"/>
+                    <a:stretch>
+                      <a:fillRect/>
+                    </a:stretch>
+                  </pic:blipFill>
+                  <pic:spPr>
+                    <a:xfrm>
+                      <a:off x="0" y="0"/>
+                      <a:ext cx="6645910" cy="3266440"/>
+                    </a:xfrm>
+                    <a:prstGeom prst="rect">
+                      <a:avLst/>
+                    </a:prstGeom>
+                  </pic:spPr>
+                </pic:pic>
+              </a:graphicData>
+            </a:graphic>
+          </wp:inline>
+        </w:drawing>
+      </w:r>
+      <w:r>
+        <w:rPr>
+          <w:noProof/>
+        </w:rPr>
+        <w:t xml:space="preserve"> </w:t>
+      </w:r>
+      <w:r>
+        <w:rPr>
+          <w:noProof/>
+        </w:rPr>
+        <w:drawing>
+          <wp:inline distT="0" distB="0" distL="0" distR="0" wp14:anchorId="261CAAE0" wp14:editId="341F7D83">
+            <wp:extent cx="6645910" cy="1056640"/>
+            <wp:effectExtent l="0" t="0" r="0" b="0"/>
+            <wp:docPr id="9" name="Imagem 9"/>
+            <wp:cNvGraphicFramePr>
+              <a:graphicFrameLocks xmlns:a="http://schemas.openxmlformats.org/drawingml/2006/main" noChangeAspect="1"/>
+            </wp:cNvGraphicFramePr>
+            <a:graphic xmlns:a="http://schemas.openxmlformats.org/drawingml/2006/main">
+              <a:graphicData uri="http://schemas.openxmlformats.org/drawingml/2006/picture">
+                <pic:pic xmlns:pic="http://schemas.openxmlformats.org/drawingml/2006/picture">
+                  <pic:nvPicPr>
+                    <pic:cNvPr id="1" name=""/>
+                    <pic:cNvPicPr/>
+                  </pic:nvPicPr>
+                  <pic:blipFill>
+                    <a:blip r:embed="rId106"/>
+                    <a:stretch>
+                      <a:fillRect/>
+                    </a:stretch>
+                  </pic:blipFill>
+                  <pic:spPr>
+                    <a:xfrm>
+                      <a:off x="0" y="0"/>
+                      <a:ext cx="6645910" cy="1056640"/>
+                    </a:xfrm>
+                    <a:prstGeom prst="rect">
+                      <a:avLst/>
+                    </a:prstGeom>
+                  </pic:spPr>
+                </pic:pic>
+              </a:graphicData>
+            </a:graphic>
+          </wp:inline>
+        </w:drawing>
+      </w:r>
+    </w:p>
+    <w:p>
+      <w:r>
+        <w:rPr>
+          <w:noProof/>
+        </w:rPr>
+        <w:lastRenderedPageBreak/>
+        <w:drawing>
+          <wp:inline distT="0" distB="0" distL="0" distR="0" wp14:anchorId="349C11F4" wp14:editId="58EFC7E2">
+            <wp:extent cx="6645910" cy="3348355"/>
+            <wp:effectExtent l="0" t="0" r="0" b="0"/>
+            <wp:docPr id="10" name="Imagem 10"/>
+            <wp:cNvGraphicFramePr>
+              <a:graphicFrameLocks xmlns:a="http://schemas.openxmlformats.org/drawingml/2006/main" noChangeAspect="1"/>
+            </wp:cNvGraphicFramePr>
+            <a:graphic xmlns:a="http://schemas.openxmlformats.org/drawingml/2006/main">
+              <a:graphicData uri="http://schemas.openxmlformats.org/drawingml/2006/picture">
+                <pic:pic xmlns:pic="http://schemas.openxmlformats.org/drawingml/2006/picture">
+                  <pic:nvPicPr>
+                    <pic:cNvPr id="1" name=""/>
+                    <pic:cNvPicPr/>
+                  </pic:nvPicPr>
+                  <pic:blipFill>
+                    <a:blip r:embed="rId107"/>
+                    <a:stretch>
+                      <a:fillRect/>
+                    </a:stretch>
+                  </pic:blipFill>
+                  <pic:spPr>
+                    <a:xfrm>
+                      <a:off x="0" y="0"/>
+                      <a:ext cx="6645910" cy="3348355"/>
+                    </a:xfrm>
+                    <a:prstGeom prst="rect">
+                      <a:avLst/>
+                    </a:prstGeom>
+                  </pic:spPr>
+                </pic:pic>
+              </a:graphicData>
+            </a:graphic>
+          </wp:inline>
+        </w:drawing>
+      </w:r>
+    </w:p>
     <w:p/>
     <w:sectPr>
       <w:pgSz w:w="11906" w:h="16838"/>
@@ -5576,6 +6136,119 @@
     </w:lvl>
   </w:abstractNum>
   <w:abstractNum w:abstractNumId="3" w15:restartNumberingAfterBreak="0">
+    <w:nsid w:val="44F64144"/>
+    <w:multiLevelType w:val="hybridMultilevel"/>
+    <w:tmpl w:val="36B04CF4"/>
+    <w:lvl w:ilvl="0" w:tplc="04160001">
+      <w:start w:val="1"/>
+      <w:numFmt w:val="bullet"/>
+      <w:lvlText w:val=""/>
+      <w:lvlJc w:val="left"/>
+      <w:pPr>
+        <w:ind w:left="720" w:hanging="360"/>
+      </w:pPr>
+      <w:rPr>
+        <w:rFonts w:ascii="Symbol" w:hAnsi="Symbol" w:hint="default"/>
+      </w:rPr>
+    </w:lvl>
+    <w:lvl w:ilvl="1" w:tplc="04160003" w:tentative="1">
+      <w:start w:val="1"/>
+      <w:numFmt w:val="bullet"/>
+      <w:lvlText w:val="o"/>
+      <w:lvlJc w:val="left"/>
+      <w:pPr>
+        <w:ind w:left="1440" w:hanging="360"/>
+      </w:pPr>
+      <w:rPr>
+        <w:rFonts w:ascii="Courier New" w:hAnsi="Courier New" w:cs="Courier New" w:hint="default"/>
+      </w:rPr>
+    </w:lvl>
+    <w:lvl w:ilvl="2" w:tplc="04160005" w:tentative="1">
+      <w:start w:val="1"/>
+      <w:numFmt w:val="bullet"/>
+      <w:lvlText w:val=""/>
+      <w:lvlJc w:val="left"/>
+      <w:pPr>
+        <w:ind w:left="2160" w:hanging="360"/>
+      </w:pPr>
+      <w:rPr>
+        <w:rFonts w:ascii="Wingdings" w:hAnsi="Wingdings" w:hint="default"/>
+      </w:rPr>
+    </w:lvl>
+    <w:lvl w:ilvl="3" w:tplc="04160001" w:tentative="1">
+      <w:start w:val="1"/>
+      <w:numFmt w:val="bullet"/>
+      <w:lvlText w:val=""/>
+      <w:lvlJc w:val="left"/>
+      <w:pPr>
+        <w:ind w:left="2880" w:hanging="360"/>
+      </w:pPr>
+      <w:rPr>
+        <w:rFonts w:ascii="Symbol" w:hAnsi="Symbol" w:hint="default"/>
+      </w:rPr>
+    </w:lvl>
+    <w:lvl w:ilvl="4" w:tplc="04160003" w:tentative="1">
+      <w:start w:val="1"/>
+      <w:numFmt w:val="bullet"/>
+      <w:lvlText w:val="o"/>
+      <w:lvlJc w:val="left"/>
+      <w:pPr>
+        <w:ind w:left="3600" w:hanging="360"/>
+      </w:pPr>
+      <w:rPr>
+        <w:rFonts w:ascii="Courier New" w:hAnsi="Courier New" w:cs="Courier New" w:hint="default"/>
+      </w:rPr>
+    </w:lvl>
+    <w:lvl w:ilvl="5" w:tplc="04160005" w:tentative="1">
+      <w:start w:val="1"/>
+      <w:numFmt w:val="bullet"/>
+      <w:lvlText w:val=""/>
+      <w:lvlJc w:val="left"/>
+      <w:pPr>
+        <w:ind w:left="4320" w:hanging="360"/>
+      </w:pPr>
+      <w:rPr>
+        <w:rFonts w:ascii="Wingdings" w:hAnsi="Wingdings" w:hint="default"/>
+      </w:rPr>
+    </w:lvl>
+    <w:lvl w:ilvl="6" w:tplc="04160001" w:tentative="1">
+      <w:start w:val="1"/>
+      <w:numFmt w:val="bullet"/>
+      <w:lvlText w:val=""/>
+      <w:lvlJc w:val="left"/>
+      <w:pPr>
+        <w:ind w:left="5040" w:hanging="360"/>
+      </w:pPr>
+      <w:rPr>
+        <w:rFonts w:ascii="Symbol" w:hAnsi="Symbol" w:hint="default"/>
+      </w:rPr>
+    </w:lvl>
+    <w:lvl w:ilvl="7" w:tplc="04160003" w:tentative="1">
+      <w:start w:val="1"/>
+      <w:numFmt w:val="bullet"/>
+      <w:lvlText w:val="o"/>
+      <w:lvlJc w:val="left"/>
+      <w:pPr>
+        <w:ind w:left="5760" w:hanging="360"/>
+      </w:pPr>
+      <w:rPr>
+        <w:rFonts w:ascii="Courier New" w:hAnsi="Courier New" w:cs="Courier New" w:hint="default"/>
+      </w:rPr>
+    </w:lvl>
+    <w:lvl w:ilvl="8" w:tplc="04160005" w:tentative="1">
+      <w:start w:val="1"/>
+      <w:numFmt w:val="bullet"/>
+      <w:lvlText w:val=""/>
+      <w:lvlJc w:val="left"/>
+      <w:pPr>
+        <w:ind w:left="6480" w:hanging="360"/>
+      </w:pPr>
+      <w:rPr>
+        <w:rFonts w:ascii="Wingdings" w:hAnsi="Wingdings" w:hint="default"/>
+      </w:rPr>
+    </w:lvl>
+  </w:abstractNum>
+  <w:abstractNum w:abstractNumId="4" w15:restartNumberingAfterBreak="0">
     <w:nsid w:val="49A91DF9"/>
     <w:multiLevelType w:val="multilevel"/>
     <w:tmpl w:val="FD24F72C"/>
@@ -5688,7 +6361,7 @@
       </w:pPr>
     </w:lvl>
   </w:abstractNum>
-  <w:abstractNum w:abstractNumId="4" w15:restartNumberingAfterBreak="0">
+  <w:abstractNum w:abstractNumId="5" w15:restartNumberingAfterBreak="0">
     <w:nsid w:val="4FFC43BB"/>
     <w:multiLevelType w:val="multilevel"/>
     <w:tmpl w:val="598CEAC0"/>
@@ -5801,7 +6474,7 @@
       </w:pPr>
     </w:lvl>
   </w:abstractNum>
-  <w:abstractNum w:abstractNumId="5" w15:restartNumberingAfterBreak="0">
+  <w:abstractNum w:abstractNumId="6" w15:restartNumberingAfterBreak="0">
     <w:nsid w:val="55560025"/>
     <w:multiLevelType w:val="multilevel"/>
     <w:tmpl w:val="5F467FDA"/>
@@ -5950,7 +6623,7 @@
       </w:rPr>
     </w:lvl>
   </w:abstractNum>
-  <w:abstractNum w:abstractNumId="6" w15:restartNumberingAfterBreak="0">
+  <w:abstractNum w:abstractNumId="7" w15:restartNumberingAfterBreak="0">
     <w:nsid w:val="556079B1"/>
     <w:multiLevelType w:val="multilevel"/>
     <w:tmpl w:val="77AEDD02"/>
@@ -6063,7 +6736,7 @@
       </w:pPr>
     </w:lvl>
   </w:abstractNum>
-  <w:abstractNum w:abstractNumId="7" w15:restartNumberingAfterBreak="0">
+  <w:abstractNum w:abstractNumId="8" w15:restartNumberingAfterBreak="0">
     <w:nsid w:val="67BB43F5"/>
     <w:multiLevelType w:val="multilevel"/>
     <w:tmpl w:val="7F682332"/>
@@ -6176,7 +6849,7 @@
       </w:pPr>
     </w:lvl>
   </w:abstractNum>
-  <w:abstractNum w:abstractNumId="8" w15:restartNumberingAfterBreak="0">
+  <w:abstractNum w:abstractNumId="9" w15:restartNumberingAfterBreak="0">
     <w:nsid w:val="6EE04598"/>
     <w:multiLevelType w:val="hybridMultilevel"/>
     <w:tmpl w:val="9D08B666"/>
@@ -6289,7 +6962,7 @@
       </w:rPr>
     </w:lvl>
   </w:abstractNum>
-  <w:abstractNum w:abstractNumId="9" w15:restartNumberingAfterBreak="0">
+  <w:abstractNum w:abstractNumId="10" w15:restartNumberingAfterBreak="0">
     <w:nsid w:val="7B763342"/>
     <w:multiLevelType w:val="multilevel"/>
     <w:tmpl w:val="65E22CF2"/>
@@ -6403,34 +7076,37 @@
     </w:lvl>
   </w:abstractNum>
   <w:num w:numId="1">
-    <w:abstractNumId w:val="9"/>
+    <w:abstractNumId w:val="10"/>
   </w:num>
   <w:num w:numId="2">
     <w:abstractNumId w:val="2"/>
   </w:num>
   <w:num w:numId="3">
-    <w:abstractNumId w:val="3"/>
+    <w:abstractNumId w:val="4"/>
   </w:num>
   <w:num w:numId="4">
+    <w:abstractNumId w:val="8"/>
+  </w:num>
+  <w:num w:numId="5">
     <w:abstractNumId w:val="7"/>
   </w:num>
-  <w:num w:numId="5">
-    <w:abstractNumId w:val="6"/>
-  </w:num>
   <w:num w:numId="6">
-    <w:abstractNumId w:val="4"/>
+    <w:abstractNumId w:val="5"/>
   </w:num>
   <w:num w:numId="7">
     <w:abstractNumId w:val="0"/>
   </w:num>
   <w:num w:numId="8">
-    <w:abstractNumId w:val="8"/>
+    <w:abstractNumId w:val="9"/>
   </w:num>
   <w:num w:numId="9">
-    <w:abstractNumId w:val="5"/>
+    <w:abstractNumId w:val="6"/>
   </w:num>
   <w:num w:numId="10">
     <w:abstractNumId w:val="1"/>
+  </w:num>
+  <w:num w:numId="11">
+    <w:abstractNumId w:val="3"/>
   </w:num>
 </w:numbering>
 </file>

</xml_diff>